<commit_message>
new changes at cpu_description and cpu_shem
</commit_message>
<xml_diff>
--- a/doc/selen/cpu_description.docx
+++ b/doc/selen/cpu_description.docx
@@ -368,12 +368,14 @@
                 <w:lang w:val="en-US"/>
               </w:rPr>
             </w:pPr>
-            <w:r>
-              <w:rPr>
-                <w:lang w:val="en-US"/>
-              </w:rPr>
-              <w:t xml:space="preserve">Address adder </w:t>
-            </w:r>
+            <w:proofErr w:type="spellStart"/>
+            <w:r>
+              <w:rPr>
+                <w:lang w:eastAsia="ru-RU"/>
+              </w:rPr>
+              <w:t>hazard_ctrl</w:t>
+            </w:r>
+            <w:proofErr w:type="spellEnd"/>
           </w:p>
         </w:tc>
         <w:tc>
@@ -390,40 +392,97 @@
               <w:rPr>
                 <w:lang w:val="en-US"/>
               </w:rPr>
-              <w:t>Input[31:0]          op_1</w:t>
-            </w:r>
-          </w:p>
-          <w:p>
-            <w:pPr>
-              <w:rPr>
-                <w:lang w:val="en-US"/>
-              </w:rPr>
-            </w:pPr>
-            <w:r>
-              <w:rPr>
-                <w:lang w:val="en-US"/>
-              </w:rPr>
-              <w:t>Input[31:0]          op_2</w:t>
-            </w:r>
-          </w:p>
-          <w:p>
-            <w:pPr>
-              <w:rPr>
-                <w:lang w:val="en-US"/>
-              </w:rPr>
-            </w:pPr>
-            <w:r>
-              <w:rPr>
-                <w:lang w:val="en-US"/>
-              </w:rPr>
-              <w:t xml:space="preserve">Output[31:0]       </w:t>
-            </w:r>
-            <w:r>
-              <w:rPr>
-                <w:lang w:val="en-US"/>
-              </w:rPr>
-              <w:t>result</w:t>
-            </w:r>
+              <w:t xml:space="preserve">Input            </w:t>
+            </w:r>
+            <w:proofErr w:type="spellStart"/>
+            <w:r>
+              <w:rPr>
+                <w:lang w:val="en-US"/>
+              </w:rPr>
+              <w:t>clk</w:t>
+            </w:r>
+            <w:proofErr w:type="spellEnd"/>
+          </w:p>
+          <w:p>
+            <w:pPr>
+              <w:rPr>
+                <w:lang w:val="en-US"/>
+              </w:rPr>
+            </w:pPr>
+            <w:r>
+              <w:rPr>
+                <w:lang w:val="en-US"/>
+              </w:rPr>
+              <w:t xml:space="preserve">Input            reset </w:t>
+            </w:r>
+          </w:p>
+          <w:p>
+            <w:pPr>
+              <w:rPr>
+                <w:lang w:val="en-US"/>
+              </w:rPr>
+            </w:pPr>
+            <w:r>
+              <w:rPr>
+                <w:lang w:val="en-US"/>
+              </w:rPr>
+              <w:t xml:space="preserve">input            </w:t>
+            </w:r>
+            <w:proofErr w:type="spellStart"/>
+            <w:r>
+              <w:rPr>
+                <w:lang w:val="en-US"/>
+              </w:rPr>
+              <w:t>d_ack_val</w:t>
+            </w:r>
+            <w:proofErr w:type="spellEnd"/>
+          </w:p>
+          <w:p>
+            <w:pPr>
+              <w:rPr>
+                <w:lang w:val="en-US"/>
+              </w:rPr>
+            </w:pPr>
+            <w:r>
+              <w:rPr>
+                <w:lang w:val="en-US"/>
+              </w:rPr>
+              <w:t>(5)output    flash</w:t>
+            </w:r>
+          </w:p>
+          <w:p>
+            <w:pPr>
+              <w:rPr>
+                <w:lang w:val="en-US"/>
+              </w:rPr>
+            </w:pPr>
+            <w:r>
+              <w:rPr>
+                <w:lang w:val="en-US"/>
+              </w:rPr>
+              <w:t>(5)output    enable</w:t>
+            </w:r>
+          </w:p>
+          <w:p>
+            <w:pPr>
+              <w:rPr>
+                <w:lang w:val="en-US"/>
+              </w:rPr>
+            </w:pPr>
+            <w:r>
+              <w:rPr>
+                <w:lang w:val="en-US"/>
+              </w:rPr>
+              <w:t xml:space="preserve">Output         </w:t>
+            </w:r>
+            <w:proofErr w:type="spellStart"/>
+            <w:r>
+              <w:rPr>
+                <w:lang w:val="en-US"/>
+              </w:rPr>
+              <w:t>I_req_val</w:t>
+            </w:r>
+            <w:proofErr w:type="spellEnd"/>
           </w:p>
         </w:tc>
         <w:tc>
@@ -432,7 +491,10 @@
           </w:tcPr>
           <w:p>
             <w:r>
-              <w:t xml:space="preserve">Вычисление адреса </w:t>
+              <w:rPr>
+                <w:lang w:eastAsia="ru-RU"/>
+              </w:rPr>
+              <w:t>блок управления конфликтами</w:t>
             </w:r>
           </w:p>
         </w:tc>
@@ -448,12 +510,14 @@
                 <w:lang w:val="en-US"/>
               </w:rPr>
             </w:pPr>
-            <w:r>
-              <w:rPr>
-                <w:lang w:val="en-US"/>
-              </w:rPr>
-              <w:t xml:space="preserve">Sign extension20/12 </w:t>
-            </w:r>
+            <w:proofErr w:type="spellStart"/>
+            <w:r>
+              <w:rPr>
+                <w:lang w:eastAsia="ru-RU"/>
+              </w:rPr>
+              <w:t>if_s</w:t>
+            </w:r>
+            <w:proofErr w:type="spellEnd"/>
           </w:p>
         </w:tc>
         <w:tc>
@@ -463,49 +527,164 @@
           <w:p>
             <w:pPr>
               <w:rPr>
-                <w:lang w:val="en-US"/>
-              </w:rPr>
-            </w:pPr>
-            <w:r>
-              <w:rPr>
-                <w:lang w:val="en-US"/>
-              </w:rPr>
-              <w:t>Input[19:0]          instruction[31:7</w:t>
-            </w:r>
-          </w:p>
-          <w:p>
-            <w:pPr>
-              <w:rPr>
-                <w:lang w:val="en-US"/>
-              </w:rPr>
-            </w:pPr>
-            <w:r>
-              <w:rPr>
-                <w:lang w:val="en-US"/>
-              </w:rPr>
-              <w:t>Input[1:0]            type</w:t>
-            </w:r>
-          </w:p>
-          <w:p>
-            <w:pPr>
-              <w:rPr>
-                <w:lang w:val="en-US"/>
-              </w:rPr>
-            </w:pPr>
-            <w:r>
-              <w:rPr>
-                <w:lang w:val="en-US"/>
-              </w:rPr>
-              <w:t xml:space="preserve">Output[31:0]       </w:t>
-            </w:r>
-            <w:proofErr w:type="spellStart"/>
-            <w:r>
-              <w:rPr>
-                <w:lang w:val="en-US"/>
-              </w:rPr>
-              <w:t>data_out</w:t>
-            </w:r>
-            <w:proofErr w:type="spellEnd"/>
+                <w:lang w:val="en-US" w:eastAsia="ru-RU"/>
+              </w:rPr>
+            </w:pPr>
+            <w:r>
+              <w:rPr>
+                <w:lang w:val="en-US"/>
+              </w:rPr>
+              <w:t xml:space="preserve">Input[31:0] </w:t>
+            </w:r>
+            <w:r>
+              <w:rPr>
+                <w:lang w:val="en-US" w:eastAsia="ru-RU"/>
+              </w:rPr>
+              <w:t xml:space="preserve">             </w:t>
+            </w:r>
+            <w:proofErr w:type="spellStart"/>
+            <w:r>
+              <w:rPr>
+                <w:lang w:val="en-US" w:eastAsia="ru-RU"/>
+              </w:rPr>
+              <w:t>inst_in</w:t>
+            </w:r>
+            <w:proofErr w:type="spellEnd"/>
+          </w:p>
+          <w:p>
+            <w:pPr>
+              <w:rPr>
+                <w:lang w:val="en-US" w:eastAsia="ru-RU"/>
+              </w:rPr>
+            </w:pPr>
+            <w:r>
+              <w:rPr>
+                <w:lang w:val="en-US" w:eastAsia="ru-RU"/>
+              </w:rPr>
+              <w:t>input</w:t>
+            </w:r>
+            <w:r>
+              <w:rPr>
+                <w:lang w:val="en-US"/>
+              </w:rPr>
+              <w:t xml:space="preserve"> </w:t>
+            </w:r>
+            <w:r>
+              <w:rPr>
+                <w:lang w:val="en-US" w:eastAsia="ru-RU"/>
+              </w:rPr>
+              <w:t xml:space="preserve">             </w:t>
+            </w:r>
+            <w:proofErr w:type="spellStart"/>
+            <w:r>
+              <w:rPr>
+                <w:lang w:val="en-US" w:eastAsia="ru-RU"/>
+              </w:rPr>
+              <w:t>i_ack_val</w:t>
+            </w:r>
+            <w:proofErr w:type="spellEnd"/>
+          </w:p>
+          <w:p>
+            <w:pPr>
+              <w:rPr>
+                <w:lang w:val="en-US" w:eastAsia="ru-RU"/>
+              </w:rPr>
+            </w:pPr>
+            <w:r>
+              <w:rPr>
+                <w:lang w:val="en-US"/>
+              </w:rPr>
+              <w:t xml:space="preserve">input </w:t>
+            </w:r>
+            <w:r>
+              <w:rPr>
+                <w:lang w:val="en-US" w:eastAsia="ru-RU"/>
+              </w:rPr>
+              <w:t xml:space="preserve">             reset</w:t>
+            </w:r>
+          </w:p>
+          <w:p>
+            <w:pPr>
+              <w:rPr>
+                <w:lang w:val="en-US"/>
+              </w:rPr>
+            </w:pPr>
+            <w:r>
+              <w:rPr>
+                <w:lang w:val="en-US" w:eastAsia="ru-RU"/>
+              </w:rPr>
+              <w:t>input</w:t>
+            </w:r>
+            <w:r>
+              <w:t xml:space="preserve">               </w:t>
+            </w:r>
+            <w:proofErr w:type="spellStart"/>
+            <w:r>
+              <w:rPr>
+                <w:lang w:val="en-US"/>
+              </w:rPr>
+              <w:t>clk</w:t>
+            </w:r>
+            <w:proofErr w:type="spellEnd"/>
+          </w:p>
+          <w:p>
+            <w:pPr>
+              <w:rPr>
+                <w:lang w:val="en-US"/>
+              </w:rPr>
+            </w:pPr>
+            <w:r>
+              <w:rPr>
+                <w:lang w:val="en-US"/>
+              </w:rPr>
+              <w:t>output[31:0]</w:t>
+            </w:r>
+            <w:r>
+              <w:rPr>
+                <w:lang w:val="en-US"/>
+              </w:rPr>
+              <w:t xml:space="preserve">            </w:t>
+            </w:r>
+            <w:r>
+              <w:rPr>
+                <w:lang w:val="en-US"/>
+              </w:rPr>
+              <w:t>pc</w:t>
+            </w:r>
+          </w:p>
+          <w:p>
+            <w:pPr>
+              <w:rPr>
+                <w:lang w:val="en-US"/>
+              </w:rPr>
+            </w:pPr>
+            <w:r>
+              <w:rPr>
+                <w:lang w:val="en-US"/>
+              </w:rPr>
+              <w:t>output</w:t>
+            </w:r>
+            <w:r>
+              <w:rPr>
+                <w:lang w:val="en-US"/>
+              </w:rPr>
+              <w:t xml:space="preserve">             </w:t>
+            </w:r>
+            <w:proofErr w:type="spellStart"/>
+            <w:r>
+              <w:rPr>
+                <w:lang w:val="en-US"/>
+              </w:rPr>
+              <w:t>i_req_val</w:t>
+            </w:r>
+            <w:proofErr w:type="spellEnd"/>
+          </w:p>
+          <w:p>
+            <w:pPr>
+              <w:rPr>
+                <w:lang w:val="en-US"/>
+              </w:rPr>
+            </w:pPr>
           </w:p>
         </w:tc>
         <w:tc>
@@ -514,18 +693,10 @@
           </w:tcPr>
           <w:p>
             <w:r>
-              <w:t xml:space="preserve">Расширение всех типов </w:t>
-            </w:r>
-            <w:proofErr w:type="spellStart"/>
-            <w:r>
-              <w:rPr>
-                <w:lang w:val="en-US"/>
-              </w:rPr>
-              <w:t>imm</w:t>
-            </w:r>
-            <w:proofErr w:type="spellEnd"/>
-            <w:r>
-              <w:t xml:space="preserve"> до32 бит </w:t>
+              <w:rPr>
+                <w:lang w:eastAsia="ru-RU"/>
+              </w:rPr>
+              <w:t>стадия подкачки инструкций</w:t>
             </w:r>
           </w:p>
         </w:tc>
@@ -541,12 +712,14 @@
                 <w:lang w:val="en-US"/>
               </w:rPr>
             </w:pPr>
-            <w:r>
-              <w:rPr>
-                <w:lang w:val="en-US"/>
-              </w:rPr>
-              <w:t xml:space="preserve">Sign extension final </w:t>
-            </w:r>
+            <w:proofErr w:type="spellStart"/>
+            <w:r>
+              <w:rPr>
+                <w:lang w:eastAsia="ru-RU"/>
+              </w:rPr>
+              <w:t>dec_s</w:t>
+            </w:r>
+            <w:proofErr w:type="spellEnd"/>
           </w:p>
         </w:tc>
         <w:tc>
@@ -563,56 +736,306 @@
               <w:rPr>
                 <w:lang w:val="en-US"/>
               </w:rPr>
-              <w:t xml:space="preserve">Input[31:0]          </w:t>
-            </w:r>
-            <w:proofErr w:type="spellStart"/>
-            <w:r>
-              <w:rPr>
-                <w:lang w:val="en-US"/>
-              </w:rPr>
-              <w:t>data_in</w:t>
-            </w:r>
-            <w:proofErr w:type="spellEnd"/>
-          </w:p>
-          <w:p>
-            <w:pPr>
-              <w:rPr>
-                <w:lang w:val="en-US"/>
-              </w:rPr>
-            </w:pPr>
-            <w:r>
-              <w:rPr>
-                <w:lang w:val="en-US"/>
-              </w:rPr>
-              <w:t>Input[1:0]            type</w:t>
-            </w:r>
-          </w:p>
-          <w:p>
-            <w:pPr>
-              <w:rPr>
-                <w:lang w:val="en-US"/>
-              </w:rPr>
-            </w:pPr>
-            <w:r>
-              <w:rPr>
-                <w:lang w:val="en-US"/>
-              </w:rPr>
-              <w:t xml:space="preserve">Output[31:0]       </w:t>
-            </w:r>
-            <w:proofErr w:type="spellStart"/>
-            <w:r>
-              <w:rPr>
-                <w:lang w:val="en-US"/>
-              </w:rPr>
-              <w:t>data_out</w:t>
-            </w:r>
-            <w:proofErr w:type="spellEnd"/>
+              <w:t>Input[31:0]</w:t>
+            </w:r>
+            <w:r>
+              <w:rPr>
+                <w:lang w:val="en-US"/>
+              </w:rPr>
+              <w:t xml:space="preserve">             </w:t>
+            </w:r>
+            <w:r>
+              <w:rPr>
+                <w:lang w:val="en-US"/>
+              </w:rPr>
+              <w:t>inst</w:t>
+            </w:r>
+          </w:p>
+          <w:p>
+            <w:pPr>
+              <w:rPr>
+                <w:lang w:val="en-US"/>
+              </w:rPr>
+            </w:pPr>
+            <w:r>
+              <w:rPr>
+                <w:lang w:val="en-US"/>
+              </w:rPr>
+              <w:t>Input</w:t>
+            </w:r>
+            <w:r>
+              <w:rPr>
+                <w:lang w:val="en-US"/>
+              </w:rPr>
+              <w:t xml:space="preserve">             </w:t>
+            </w:r>
+            <w:r>
+              <w:rPr>
+                <w:lang w:val="en-US"/>
+              </w:rPr>
+              <w:t xml:space="preserve">           </w:t>
+            </w:r>
+            <w:proofErr w:type="spellStart"/>
+            <w:r>
+              <w:rPr>
+                <w:lang w:val="en-US"/>
+              </w:rPr>
+              <w:t>clk</w:t>
+            </w:r>
+            <w:proofErr w:type="spellEnd"/>
+          </w:p>
+          <w:p>
+            <w:pPr>
+              <w:rPr>
+                <w:lang w:val="en-US"/>
+              </w:rPr>
+            </w:pPr>
+            <w:r>
+              <w:rPr>
+                <w:lang w:val="en-US"/>
+              </w:rPr>
+              <w:t xml:space="preserve">Input </w:t>
+            </w:r>
+            <w:r>
+              <w:rPr>
+                <w:lang w:val="en-US"/>
+              </w:rPr>
+              <w:t xml:space="preserve">              </w:t>
+            </w:r>
+            <w:r>
+              <w:rPr>
+                <w:lang w:val="en-US"/>
+              </w:rPr>
+              <w:t xml:space="preserve">         reset</w:t>
+            </w:r>
+          </w:p>
+          <w:p>
+            <w:pPr>
+              <w:rPr>
+                <w:lang w:val="en-US"/>
+              </w:rPr>
+            </w:pPr>
+            <w:r>
+              <w:rPr>
+                <w:lang w:val="en-US"/>
+              </w:rPr>
+              <w:t>Output</w:t>
+            </w:r>
             <w:r>
               <w:rPr>
                 <w:lang w:val="en-US"/>
               </w:rPr>
               <w:t xml:space="preserve"> </w:t>
             </w:r>
+            <w:r>
+              <w:rPr>
+                <w:lang w:val="en-US"/>
+              </w:rPr>
+              <w:t xml:space="preserve">        </w:t>
+            </w:r>
+            <w:r>
+              <w:rPr>
+                <w:lang w:val="en-US"/>
+              </w:rPr>
+              <w:t xml:space="preserve">            </w:t>
+            </w:r>
+            <w:r>
+              <w:rPr>
+                <w:lang w:val="en-US"/>
+              </w:rPr>
+              <w:t>l1d_val</w:t>
+            </w:r>
+          </w:p>
+          <w:p>
+            <w:pPr>
+              <w:rPr>
+                <w:lang w:val="en-US"/>
+              </w:rPr>
+            </w:pPr>
+            <w:r>
+              <w:rPr>
+                <w:lang w:val="en-US"/>
+              </w:rPr>
+              <w:t>Output[2:0]</w:t>
+            </w:r>
+            <w:r>
+              <w:rPr>
+                <w:lang w:val="en-US"/>
+              </w:rPr>
+              <w:t xml:space="preserve">        </w:t>
+            </w:r>
+            <w:r>
+              <w:rPr>
+                <w:lang w:val="en-US"/>
+              </w:rPr>
+              <w:t xml:space="preserve">    </w:t>
+            </w:r>
+            <w:r>
+              <w:rPr>
+                <w:lang w:val="en-US"/>
+              </w:rPr>
+              <w:t xml:space="preserve"> </w:t>
+            </w:r>
+            <w:r>
+              <w:rPr>
+                <w:lang w:val="en-US"/>
+              </w:rPr>
+              <w:t>l1d_cop</w:t>
+            </w:r>
+          </w:p>
+          <w:p>
+            <w:pPr>
+              <w:rPr>
+                <w:lang w:val="en-US"/>
+              </w:rPr>
+            </w:pPr>
+            <w:r>
+              <w:rPr>
+                <w:lang w:val="en-US"/>
+              </w:rPr>
+              <w:t>Output[2:0]</w:t>
+            </w:r>
+            <w:r>
+              <w:rPr>
+                <w:lang w:val="en-US"/>
+              </w:rPr>
+              <w:t xml:space="preserve">             </w:t>
+            </w:r>
+            <w:r>
+              <w:rPr>
+                <w:lang w:val="en-US"/>
+              </w:rPr>
+              <w:t>l1d_size</w:t>
+            </w:r>
+          </w:p>
+          <w:p>
+            <w:pPr>
+              <w:rPr>
+                <w:lang w:val="en-US"/>
+              </w:rPr>
+            </w:pPr>
+            <w:r>
+              <w:rPr>
+                <w:lang w:val="en-US"/>
+              </w:rPr>
+              <w:t>Output[5:0]</w:t>
+            </w:r>
+            <w:r>
+              <w:rPr>
+                <w:lang w:val="en-US"/>
+              </w:rPr>
+              <w:t xml:space="preserve">             </w:t>
+            </w:r>
+            <w:proofErr w:type="spellStart"/>
+            <w:r>
+              <w:rPr>
+                <w:lang w:val="en-US"/>
+              </w:rPr>
+              <w:t>mux_bus</w:t>
+            </w:r>
+            <w:proofErr w:type="spellEnd"/>
+          </w:p>
+          <w:p>
+            <w:pPr>
+              <w:rPr>
+                <w:lang w:val="en-US"/>
+              </w:rPr>
+            </w:pPr>
+            <w:r>
+              <w:rPr>
+                <w:lang w:val="en-US"/>
+              </w:rPr>
+              <w:t xml:space="preserve">Output[31:0]           </w:t>
+            </w:r>
+            <w:proofErr w:type="spellStart"/>
+            <w:r>
+              <w:rPr>
+                <w:lang w:val="en-US"/>
+              </w:rPr>
+              <w:t>imm</w:t>
+            </w:r>
+            <w:proofErr w:type="spellEnd"/>
+          </w:p>
+          <w:p>
+            <w:pPr>
+              <w:rPr>
+                <w:lang w:val="en-US"/>
+              </w:rPr>
+            </w:pPr>
+            <w:r>
+              <w:rPr>
+                <w:lang w:val="en-US"/>
+              </w:rPr>
+              <w:t>Output[31:0]</w:t>
+            </w:r>
+            <w:r>
+              <w:rPr>
+                <w:lang w:val="en-US"/>
+              </w:rPr>
+              <w:t xml:space="preserve">           </w:t>
+            </w:r>
+            <w:proofErr w:type="spellStart"/>
+            <w:r>
+              <w:rPr>
+                <w:lang w:val="en-US"/>
+              </w:rPr>
+              <w:t>srca</w:t>
+            </w:r>
+            <w:proofErr w:type="spellEnd"/>
+          </w:p>
+          <w:p>
+            <w:pPr>
+              <w:rPr>
+                <w:lang w:val="en-US"/>
+              </w:rPr>
+            </w:pPr>
+            <w:r>
+              <w:rPr>
+                <w:lang w:val="en-US"/>
+              </w:rPr>
+              <w:t>Output[31:0]</w:t>
+            </w:r>
+            <w:r>
+              <w:rPr>
+                <w:lang w:val="en-US"/>
+              </w:rPr>
+              <w:t xml:space="preserve">           </w:t>
+            </w:r>
+            <w:proofErr w:type="spellStart"/>
+            <w:r>
+              <w:rPr>
+                <w:lang w:val="en-US"/>
+              </w:rPr>
+              <w:t>srcb</w:t>
+            </w:r>
+            <w:proofErr w:type="spellEnd"/>
+          </w:p>
+          <w:p>
+            <w:pPr>
+              <w:rPr>
+                <w:lang w:val="en-US"/>
+              </w:rPr>
+            </w:pPr>
+            <w:r>
+              <w:rPr>
+                <w:lang w:val="en-US"/>
+              </w:rPr>
+              <w:t xml:space="preserve">Output </w:t>
+            </w:r>
+            <w:r>
+              <w:rPr>
+                <w:lang w:val="en-US"/>
+              </w:rPr>
+              <w:t xml:space="preserve">                     </w:t>
+            </w:r>
+            <w:proofErr w:type="spellStart"/>
+            <w:r>
+              <w:rPr>
+                <w:lang w:val="en-US"/>
+              </w:rPr>
+              <w:t>we_reg</w:t>
+            </w:r>
+            <w:proofErr w:type="spellEnd"/>
           </w:p>
         </w:tc>
         <w:tc>
@@ -621,16 +1044,8 @@
           </w:tcPr>
           <w:p>
             <w:r>
-              <w:t xml:space="preserve">Расширение до 32 бит операндов с памяти и операнда команды </w:t>
-            </w:r>
-            <w:proofErr w:type="spellStart"/>
-            <w:r>
-              <w:rPr>
-                <w:lang w:val="en-US"/>
-              </w:rPr>
-              <w:t>lui</w:t>
-            </w:r>
-            <w:proofErr w:type="spellEnd"/>
+              <w:t>Стадия декодирования инструкции</w:t>
+            </w:r>
           </w:p>
         </w:tc>
       </w:tr>
@@ -645,19 +1060,304 @@
                 <w:lang w:val="en-US"/>
               </w:rPr>
             </w:pPr>
-            <w:r>
-              <w:rPr>
-                <w:lang w:val="en-US"/>
-              </w:rPr>
-              <w:t xml:space="preserve">Control </w:t>
-            </w:r>
+            <w:proofErr w:type="spellStart"/>
+            <w:r>
+              <w:rPr>
+                <w:lang w:val="en-US"/>
+              </w:rPr>
+              <w:t>Exe_s</w:t>
+            </w:r>
+            <w:proofErr w:type="spellEnd"/>
           </w:p>
         </w:tc>
         <w:tc>
           <w:tcPr>
             <w:tcW w:w="3190" w:type="dxa"/>
           </w:tcPr>
-          <w:p/>
+          <w:p>
+            <w:pPr>
+              <w:rPr>
+                <w:lang w:val="en-US"/>
+              </w:rPr>
+            </w:pPr>
+            <w:r>
+              <w:rPr>
+                <w:lang w:val="en-US"/>
+              </w:rPr>
+              <w:t>Input[31:0]</w:t>
+            </w:r>
+            <w:r>
+              <w:rPr>
+                <w:lang w:val="en-US"/>
+              </w:rPr>
+              <w:t xml:space="preserve">               </w:t>
+            </w:r>
+            <w:proofErr w:type="spellStart"/>
+            <w:r>
+              <w:rPr>
+                <w:lang w:val="en-US"/>
+              </w:rPr>
+              <w:t>srca</w:t>
+            </w:r>
+            <w:proofErr w:type="spellEnd"/>
+          </w:p>
+          <w:p>
+            <w:pPr>
+              <w:rPr>
+                <w:lang w:val="en-US"/>
+              </w:rPr>
+            </w:pPr>
+            <w:r>
+              <w:rPr>
+                <w:lang w:val="en-US"/>
+              </w:rPr>
+              <w:t>Input[31:0]</w:t>
+            </w:r>
+            <w:r>
+              <w:rPr>
+                <w:lang w:val="en-US"/>
+              </w:rPr>
+              <w:t xml:space="preserve">            </w:t>
+            </w:r>
+            <w:r>
+              <w:rPr>
+                <w:lang w:val="en-US"/>
+              </w:rPr>
+              <w:t xml:space="preserve">   </w:t>
+            </w:r>
+            <w:proofErr w:type="spellStart"/>
+            <w:r>
+              <w:rPr>
+                <w:lang w:val="en-US"/>
+              </w:rPr>
+              <w:t>srcb</w:t>
+            </w:r>
+            <w:proofErr w:type="spellEnd"/>
+          </w:p>
+          <w:p>
+            <w:pPr>
+              <w:rPr>
+                <w:lang w:val="en-US"/>
+              </w:rPr>
+            </w:pPr>
+            <w:r>
+              <w:rPr>
+                <w:lang w:val="en-US"/>
+              </w:rPr>
+              <w:t>Input[31:0]</w:t>
+            </w:r>
+            <w:r>
+              <w:rPr>
+                <w:lang w:val="en-US"/>
+              </w:rPr>
+              <w:t xml:space="preserve">            </w:t>
+            </w:r>
+            <w:r>
+              <w:rPr>
+                <w:lang w:val="en-US"/>
+              </w:rPr>
+              <w:t xml:space="preserve">    </w:t>
+            </w:r>
+            <w:proofErr w:type="spellStart"/>
+            <w:r>
+              <w:rPr>
+                <w:lang w:val="en-US"/>
+              </w:rPr>
+              <w:t>imm</w:t>
+            </w:r>
+            <w:proofErr w:type="spellEnd"/>
+          </w:p>
+          <w:p>
+            <w:pPr>
+              <w:rPr>
+                <w:lang w:val="en-US"/>
+              </w:rPr>
+            </w:pPr>
+            <w:r>
+              <w:rPr>
+                <w:lang w:val="en-US"/>
+              </w:rPr>
+              <w:t>Input[5:0]</w:t>
+            </w:r>
+            <w:r>
+              <w:rPr>
+                <w:lang w:val="en-US"/>
+              </w:rPr>
+              <w:t xml:space="preserve">                  </w:t>
+            </w:r>
+            <w:proofErr w:type="spellStart"/>
+            <w:r>
+              <w:rPr>
+                <w:lang w:val="en-US"/>
+              </w:rPr>
+              <w:t>mux_bus</w:t>
+            </w:r>
+            <w:proofErr w:type="spellEnd"/>
+          </w:p>
+          <w:p>
+            <w:pPr>
+              <w:rPr>
+                <w:lang w:val="en-US"/>
+              </w:rPr>
+            </w:pPr>
+            <w:r>
+              <w:rPr>
+                <w:lang w:val="en-US"/>
+              </w:rPr>
+              <w:t>Output[31:0]</w:t>
+            </w:r>
+            <w:r>
+              <w:rPr>
+                <w:lang w:val="en-US"/>
+              </w:rPr>
+              <w:t xml:space="preserve">            </w:t>
+            </w:r>
+            <w:r>
+              <w:rPr>
+                <w:lang w:val="en-US"/>
+              </w:rPr>
+              <w:t xml:space="preserve"> result</w:t>
+            </w:r>
+          </w:p>
+          <w:p>
+            <w:pPr>
+              <w:rPr>
+                <w:lang w:val="en-US"/>
+              </w:rPr>
+            </w:pPr>
+            <w:r>
+              <w:rPr>
+                <w:lang w:val="en-US"/>
+              </w:rPr>
+              <w:t>Output[31:0]</w:t>
+            </w:r>
+            <w:r>
+              <w:rPr>
+                <w:lang w:val="en-US"/>
+              </w:rPr>
+              <w:t xml:space="preserve">            </w:t>
+            </w:r>
+            <w:r>
+              <w:rPr>
+                <w:lang w:val="en-US"/>
+              </w:rPr>
+              <w:t xml:space="preserve"> </w:t>
+            </w:r>
+            <w:proofErr w:type="spellStart"/>
+            <w:r>
+              <w:rPr>
+                <w:lang w:val="en-US"/>
+              </w:rPr>
+              <w:t>addr</w:t>
+            </w:r>
+            <w:proofErr w:type="spellEnd"/>
+          </w:p>
+          <w:p>
+            <w:pPr>
+              <w:rPr>
+                <w:lang w:val="en-US"/>
+              </w:rPr>
+            </w:pPr>
+            <w:r>
+              <w:rPr>
+                <w:lang w:val="en-US"/>
+              </w:rPr>
+              <w:t>Output</w:t>
+            </w:r>
+            <w:r>
+              <w:rPr>
+                <w:lang w:val="en-US"/>
+              </w:rPr>
+              <w:t xml:space="preserve">                        </w:t>
+            </w:r>
+            <w:r>
+              <w:rPr>
+                <w:lang w:val="en-US"/>
+              </w:rPr>
+              <w:t xml:space="preserve">taken </w:t>
+            </w:r>
+          </w:p>
+          <w:p>
+            <w:pPr>
+              <w:rPr>
+                <w:lang w:val="en-US"/>
+              </w:rPr>
+            </w:pPr>
+            <w:r>
+              <w:rPr>
+                <w:lang w:val="en-US"/>
+              </w:rPr>
+              <w:t>Input[31:0]</w:t>
+            </w:r>
+            <w:r>
+              <w:rPr>
+                <w:lang w:val="en-US"/>
+              </w:rPr>
+              <w:t xml:space="preserve">                 </w:t>
+            </w:r>
+            <w:proofErr w:type="spellStart"/>
+            <w:r>
+              <w:rPr>
+                <w:lang w:val="en-US"/>
+              </w:rPr>
+              <w:t>bp_from_m</w:t>
+            </w:r>
+            <w:proofErr w:type="spellEnd"/>
+          </w:p>
+          <w:p>
+            <w:pPr>
+              <w:rPr>
+                <w:lang w:val="en-US"/>
+              </w:rPr>
+            </w:pPr>
+            <w:r>
+              <w:rPr>
+                <w:lang w:val="en-US"/>
+              </w:rPr>
+              <w:t>Input[31:0]</w:t>
+            </w:r>
+            <w:r>
+              <w:rPr>
+                <w:lang w:val="en-US"/>
+              </w:rPr>
+              <w:t xml:space="preserve">                 </w:t>
+            </w:r>
+            <w:proofErr w:type="spellStart"/>
+            <w:r>
+              <w:rPr>
+                <w:lang w:val="en-US"/>
+              </w:rPr>
+              <w:t>bp_from_w</w:t>
+            </w:r>
+            <w:proofErr w:type="spellEnd"/>
+          </w:p>
+          <w:p>
+            <w:pPr>
+              <w:rPr>
+                <w:lang w:val="en-US"/>
+              </w:rPr>
+            </w:pPr>
+            <w:r>
+              <w:rPr>
+                <w:lang w:val="en-US"/>
+              </w:rPr>
+              <w:t>Input[3:0]</w:t>
+            </w:r>
+            <w:r>
+              <w:rPr>
+                <w:lang w:val="en-US"/>
+              </w:rPr>
+              <w:t xml:space="preserve">                    </w:t>
+            </w:r>
+            <w:proofErr w:type="spellStart"/>
+            <w:r>
+              <w:rPr>
+                <w:lang w:val="en-US"/>
+              </w:rPr>
+              <w:t>bp_bus</w:t>
+            </w:r>
+            <w:proofErr w:type="spellEnd"/>
+          </w:p>
         </w:tc>
         <w:tc>
           <w:tcPr>
@@ -665,38 +1365,7 @@
           </w:tcPr>
           <w:p>
             <w:r>
-              <w:t xml:space="preserve">Контролирование поведения мультиплексоров и блоков </w:t>
-            </w:r>
-            <w:proofErr w:type="spellStart"/>
-            <w:r>
-              <w:rPr>
-                <w:lang w:val="en-US"/>
-              </w:rPr>
-              <w:t>sx</w:t>
-            </w:r>
-            <w:proofErr w:type="spellEnd"/>
-            <w:r>
-              <w:t xml:space="preserve">20/12 </w:t>
-            </w:r>
-            <w:proofErr w:type="spellStart"/>
-            <w:r>
-              <w:rPr>
-                <w:lang w:val="en-US"/>
-              </w:rPr>
-              <w:t>sx</w:t>
-            </w:r>
-            <w:proofErr w:type="spellEnd"/>
-            <w:r>
-              <w:t>_</w:t>
-            </w:r>
-            <w:r>
-              <w:rPr>
-                <w:lang w:val="en-US"/>
-              </w:rPr>
-              <w:t>final</w:t>
-            </w:r>
-            <w:r>
-              <w:t xml:space="preserve"> </w:t>
+              <w:t xml:space="preserve">Стадия выполнения </w:t>
             </w:r>
           </w:p>
         </w:tc>
@@ -712,50 +1381,320 @@
                 <w:lang w:val="en-US"/>
               </w:rPr>
             </w:pPr>
-            <w:r>
-              <w:rPr>
-                <w:lang w:val="en-US"/>
-              </w:rPr>
-              <w:t>Hazard control</w:t>
-            </w:r>
+            <w:proofErr w:type="spellStart"/>
+            <w:r>
+              <w:rPr>
+                <w:lang w:val="en-US"/>
+              </w:rPr>
+              <w:t>Mem_s</w:t>
+            </w:r>
+            <w:proofErr w:type="spellEnd"/>
           </w:p>
         </w:tc>
         <w:tc>
           <w:tcPr>
             <w:tcW w:w="3190" w:type="dxa"/>
           </w:tcPr>
-          <w:p/>
+          <w:p>
+            <w:pPr>
+              <w:rPr>
+                <w:lang w:val="en-US"/>
+              </w:rPr>
+            </w:pPr>
+            <w:r>
+              <w:rPr>
+                <w:lang w:val="en-US"/>
+              </w:rPr>
+              <w:t xml:space="preserve">Output[31:0]               </w:t>
+            </w:r>
+            <w:proofErr w:type="spellStart"/>
+            <w:r>
+              <w:rPr>
+                <w:lang w:val="en-US"/>
+              </w:rPr>
+              <w:t>addr</w:t>
+            </w:r>
+            <w:proofErr w:type="spellEnd"/>
+          </w:p>
+          <w:p>
+            <w:pPr>
+              <w:rPr>
+                <w:lang w:val="en-US"/>
+              </w:rPr>
+            </w:pPr>
+            <w:r>
+              <w:rPr>
+                <w:lang w:val="en-US"/>
+              </w:rPr>
+              <w:t xml:space="preserve">Output[31:0]               </w:t>
+            </w:r>
+            <w:proofErr w:type="spellStart"/>
+            <w:r>
+              <w:rPr>
+                <w:lang w:val="en-US"/>
+              </w:rPr>
+              <w:t>w_data</w:t>
+            </w:r>
+            <w:proofErr w:type="spellEnd"/>
+          </w:p>
+          <w:p>
+            <w:pPr>
+              <w:rPr>
+                <w:lang w:val="en-US"/>
+              </w:rPr>
+            </w:pPr>
+            <w:r>
+              <w:rPr>
+                <w:lang w:val="en-US"/>
+              </w:rPr>
+              <w:t xml:space="preserve">Output[31:0]               </w:t>
+            </w:r>
+            <w:proofErr w:type="spellStart"/>
+            <w:r>
+              <w:rPr>
+                <w:lang w:val="en-US"/>
+              </w:rPr>
+              <w:t>result_out</w:t>
+            </w:r>
+            <w:proofErr w:type="spellEnd"/>
+          </w:p>
+          <w:p>
+            <w:pPr>
+              <w:rPr>
+                <w:lang w:val="en-US"/>
+              </w:rPr>
+            </w:pPr>
+            <w:r>
+              <w:rPr>
+                <w:lang w:val="en-US"/>
+              </w:rPr>
+              <w:t xml:space="preserve">Output[31:0]               </w:t>
+            </w:r>
+            <w:proofErr w:type="spellStart"/>
+            <w:r>
+              <w:rPr>
+                <w:lang w:val="en-US"/>
+              </w:rPr>
+              <w:t>imm_out</w:t>
+            </w:r>
+            <w:proofErr w:type="spellEnd"/>
+          </w:p>
+          <w:p>
+            <w:pPr>
+              <w:rPr>
+                <w:lang w:val="en-US"/>
+              </w:rPr>
+            </w:pPr>
+            <w:r>
+              <w:rPr>
+                <w:lang w:val="en-US"/>
+              </w:rPr>
+              <w:lastRenderedPageBreak/>
+              <w:t>Output[31:0]                pc_4_out</w:t>
+            </w:r>
+          </w:p>
+          <w:p>
+            <w:pPr>
+              <w:rPr>
+                <w:lang w:val="en-US"/>
+              </w:rPr>
+            </w:pPr>
+            <w:r>
+              <w:rPr>
+                <w:lang w:val="en-US"/>
+              </w:rPr>
+              <w:t xml:space="preserve">Input </w:t>
+            </w:r>
+            <w:r>
+              <w:rPr>
+                <w:lang w:val="en-US"/>
+              </w:rPr>
+              <w:t xml:space="preserve">                           </w:t>
+            </w:r>
+            <w:r>
+              <w:rPr>
+                <w:lang w:val="en-US"/>
+              </w:rPr>
+              <w:t xml:space="preserve"> taken</w:t>
+            </w:r>
+          </w:p>
+          <w:p>
+            <w:pPr>
+              <w:rPr>
+                <w:lang w:val="en-US"/>
+              </w:rPr>
+            </w:pPr>
+            <w:r>
+              <w:rPr>
+                <w:lang w:val="en-US"/>
+              </w:rPr>
+              <w:t>Input[31:0]</w:t>
+            </w:r>
+            <w:r>
+              <w:rPr>
+                <w:lang w:val="en-US"/>
+              </w:rPr>
+              <w:t xml:space="preserve">                   </w:t>
+            </w:r>
+            <w:r>
+              <w:rPr>
+                <w:lang w:val="en-US"/>
+              </w:rPr>
+              <w:t>result</w:t>
+            </w:r>
+          </w:p>
+          <w:p>
+            <w:pPr>
+              <w:rPr>
+                <w:lang w:val="en-US"/>
+              </w:rPr>
+            </w:pPr>
+            <w:r>
+              <w:rPr>
+                <w:lang w:val="en-US"/>
+              </w:rPr>
+              <w:t>Input[31:0]</w:t>
+            </w:r>
+            <w:r>
+              <w:rPr>
+                <w:lang w:val="en-US"/>
+              </w:rPr>
+              <w:t xml:space="preserve">                   </w:t>
+            </w:r>
+            <w:r>
+              <w:rPr>
+                <w:lang w:val="en-US"/>
+              </w:rPr>
+              <w:t xml:space="preserve"> </w:t>
+            </w:r>
+            <w:proofErr w:type="spellStart"/>
+            <w:r>
+              <w:rPr>
+                <w:lang w:val="en-US"/>
+              </w:rPr>
+              <w:t>imm</w:t>
+            </w:r>
+            <w:proofErr w:type="spellEnd"/>
+          </w:p>
+          <w:p>
+            <w:pPr>
+              <w:rPr>
+                <w:lang w:val="en-US"/>
+              </w:rPr>
+            </w:pPr>
+            <w:r>
+              <w:rPr>
+                <w:lang w:val="en-US"/>
+              </w:rPr>
+              <w:t>Input[31:0]</w:t>
+            </w:r>
+            <w:r>
+              <w:rPr>
+                <w:lang w:val="en-US"/>
+              </w:rPr>
+              <w:t xml:space="preserve">               </w:t>
+            </w:r>
+            <w:proofErr w:type="spellStart"/>
+            <w:r>
+              <w:rPr>
+                <w:lang w:val="en-US"/>
+              </w:rPr>
+              <w:t>w_data</w:t>
+            </w:r>
+            <w:proofErr w:type="spellEnd"/>
+            <w:r>
+              <w:rPr>
+                <w:lang w:val="en-US"/>
+              </w:rPr>
+              <w:t>(</w:t>
+            </w:r>
+            <w:r>
+              <w:rPr>
+                <w:lang w:val="en-US"/>
+              </w:rPr>
+              <w:t>src2</w:t>
+            </w:r>
+            <w:r>
+              <w:rPr>
+                <w:lang w:val="en-US"/>
+              </w:rPr>
+              <w:t>)</w:t>
+            </w:r>
+          </w:p>
+          <w:p>
+            <w:pPr>
+              <w:rPr>
+                <w:lang w:val="en-US"/>
+              </w:rPr>
+            </w:pPr>
+            <w:r>
+              <w:rPr>
+                <w:lang w:val="en-US"/>
+              </w:rPr>
+              <w:t>Input[31:0]</w:t>
+            </w:r>
+            <w:r>
+              <w:rPr>
+                <w:lang w:val="en-US"/>
+              </w:rPr>
+              <w:t xml:space="preserve">                     </w:t>
+            </w:r>
+            <w:r>
+              <w:rPr>
+                <w:lang w:val="en-US"/>
+              </w:rPr>
+              <w:t>pc_4</w:t>
+            </w:r>
+          </w:p>
+          <w:p>
+            <w:pPr>
+              <w:rPr>
+                <w:lang w:val="en-US"/>
+              </w:rPr>
+            </w:pPr>
+            <w:r>
+              <w:rPr>
+                <w:lang w:val="en-US"/>
+              </w:rPr>
+              <w:t xml:space="preserve">Input[31:0] </w:t>
+            </w:r>
+            <w:r>
+              <w:rPr>
+                <w:lang w:val="en-US"/>
+              </w:rPr>
+              <w:t xml:space="preserve">            </w:t>
+            </w:r>
+            <w:r>
+              <w:rPr>
+                <w:lang w:val="en-US"/>
+              </w:rPr>
+              <w:t xml:space="preserve">         </w:t>
+            </w:r>
+            <w:proofErr w:type="spellStart"/>
+            <w:r>
+              <w:rPr>
+                <w:lang w:val="en-US"/>
+              </w:rPr>
+              <w:t>addr</w:t>
+            </w:r>
+            <w:proofErr w:type="spellEnd"/>
+          </w:p>
+          <w:p>
+            <w:pPr>
+              <w:rPr>
+                <w:lang w:val="en-US"/>
+              </w:rPr>
+            </w:pPr>
+          </w:p>
         </w:tc>
         <w:tc>
           <w:tcPr>
             <w:tcW w:w="3191" w:type="dxa"/>
           </w:tcPr>
           <w:p>
-            <w:proofErr w:type="spellStart"/>
-            <w:r>
-              <w:t>Упарвление</w:t>
-            </w:r>
-            <w:proofErr w:type="spellEnd"/>
-            <w:r>
-              <w:t xml:space="preserve"> регистрами и переключение </w:t>
-            </w:r>
-            <w:r>
-              <w:rPr>
-                <w:lang w:val="en-US"/>
-              </w:rPr>
-              <w:t>program</w:t>
-            </w:r>
-            <w:r>
-              <w:t xml:space="preserve"> </w:t>
-            </w:r>
-            <w:r>
-              <w:rPr>
-                <w:lang w:val="en-US"/>
-              </w:rPr>
-              <w:t>counter</w:t>
-            </w:r>
-            <w:r>
-              <w:t xml:space="preserve"> </w:t>
+            <w:r>
+              <w:lastRenderedPageBreak/>
+              <w:t>Стадия обращения в память</w:t>
             </w:r>
           </w:p>
         </w:tc>
@@ -776,7 +1715,8 @@
               <w:rPr>
                 <w:lang w:val="en-US"/>
               </w:rPr>
-              <w:t>Reg</w:t>
+              <w:lastRenderedPageBreak/>
+              <w:t>Wrt_s</w:t>
             </w:r>
             <w:proofErr w:type="spellEnd"/>
           </w:p>
@@ -785,7 +1725,100 @@
           <w:tcPr>
             <w:tcW w:w="3190" w:type="dxa"/>
           </w:tcPr>
-          <w:p/>
+          <w:p>
+            <w:pPr>
+              <w:rPr>
+                <w:lang w:val="en-US"/>
+              </w:rPr>
+            </w:pPr>
+            <w:r>
+              <w:rPr>
+                <w:lang w:val="en-US"/>
+              </w:rPr>
+              <w:t>Input[1:0]             type</w:t>
+            </w:r>
+          </w:p>
+          <w:p>
+            <w:pPr>
+              <w:rPr>
+                <w:lang w:val="en-US"/>
+              </w:rPr>
+            </w:pPr>
+            <w:r>
+              <w:rPr>
+                <w:lang w:val="en-US"/>
+              </w:rPr>
+              <w:t>Input                     mux_6</w:t>
+            </w:r>
+          </w:p>
+          <w:p>
+            <w:pPr>
+              <w:rPr>
+                <w:lang w:val="en-US"/>
+              </w:rPr>
+            </w:pPr>
+            <w:r>
+              <w:rPr>
+                <w:lang w:val="en-US"/>
+              </w:rPr>
+              <w:t xml:space="preserve">Input[31:0]           </w:t>
+            </w:r>
+            <w:proofErr w:type="spellStart"/>
+            <w:r>
+              <w:rPr>
+                <w:lang w:val="en-US"/>
+              </w:rPr>
+              <w:t>ack_rdata</w:t>
+            </w:r>
+            <w:proofErr w:type="spellEnd"/>
+          </w:p>
+          <w:p>
+            <w:pPr>
+              <w:rPr>
+                <w:lang w:val="en-US"/>
+              </w:rPr>
+            </w:pPr>
+            <w:r>
+              <w:rPr>
+                <w:lang w:val="en-US"/>
+              </w:rPr>
+              <w:t>Input[31:0]           result</w:t>
+            </w:r>
+          </w:p>
+          <w:p>
+            <w:pPr>
+              <w:rPr>
+                <w:lang w:val="en-US"/>
+              </w:rPr>
+            </w:pPr>
+            <w:r>
+              <w:rPr>
+                <w:lang w:val="en-US"/>
+              </w:rPr>
+              <w:t xml:space="preserve">Input[31:0]          </w:t>
+            </w:r>
+            <w:proofErr w:type="spellStart"/>
+            <w:r>
+              <w:rPr>
+                <w:lang w:val="en-US"/>
+              </w:rPr>
+              <w:t>imm</w:t>
+            </w:r>
+            <w:proofErr w:type="spellEnd"/>
+          </w:p>
+          <w:p>
+            <w:pPr>
+              <w:rPr>
+                <w:lang w:val="en-US"/>
+              </w:rPr>
+            </w:pPr>
+            <w:r>
+              <w:rPr>
+                <w:lang w:val="en-US"/>
+              </w:rPr>
+              <w:t>Input[31:0]          pc_4</w:t>
+            </w:r>
+          </w:p>
         </w:tc>
         <w:tc>
           <w:tcPr>
@@ -866,11 +1899,6 @@
             <w:tcW w:w="3191" w:type="dxa"/>
           </w:tcPr>
           <w:p>
-            <w:pPr>
-              <w:rPr>
-                <w:lang w:val="en-US"/>
-              </w:rPr>
-            </w:pPr>
             <w:r>
               <w:t xml:space="preserve">Объединяет </w:t>
             </w:r>
@@ -878,7 +1906,10 @@
               <w:rPr>
                 <w:lang w:val="en-US"/>
               </w:rPr>
-              <w:t xml:space="preserve">pipeline </w:t>
+              <w:t>pipeline</w:t>
+            </w:r>
+            <w:r>
+              <w:t xml:space="preserve"> </w:t>
             </w:r>
             <w:r>
               <w:t xml:space="preserve">и добавляет </w:t>
@@ -887,12 +1918,503 @@
               <w:rPr>
                 <w:lang w:val="en-US"/>
               </w:rPr>
-              <w:t xml:space="preserve">pc </w:t>
+              <w:t>pc</w:t>
+            </w:r>
+            <w:r>
+              <w:t xml:space="preserve"> </w:t>
             </w:r>
           </w:p>
         </w:tc>
       </w:tr>
     </w:tbl>
+    <w:p>
+      <w:pPr>
+        <w:rPr>
+          <w:rFonts w:ascii="Arial" w:eastAsia="Times New Roman" w:hAnsi="Arial" w:cs="Arial"/>
+          <w:color w:val="000000"/>
+          <w:sz w:val="15"/>
+          <w:szCs w:val="15"/>
+          <w:shd w:val="clear" w:color="auto" w:fill="FFFFFF"/>
+          <w:lang w:val="en-US" w:eastAsia="ru-RU"/>
+        </w:rPr>
+      </w:pPr>
+    </w:p>
+    <w:p>
+      <w:pPr>
+        <w:rPr>
+          <w:rFonts w:ascii="Arial" w:eastAsia="Times New Roman" w:hAnsi="Arial" w:cs="Arial"/>
+          <w:color w:val="000000"/>
+          <w:sz w:val="15"/>
+          <w:szCs w:val="15"/>
+          <w:shd w:val="clear" w:color="auto" w:fill="FFFFFF"/>
+          <w:lang w:val="en-US" w:eastAsia="ru-RU"/>
+        </w:rPr>
+      </w:pPr>
+    </w:p>
+    <w:p>
+      <w:pPr>
+        <w:rPr>
+          <w:rFonts w:ascii="Arial" w:eastAsia="Times New Roman" w:hAnsi="Arial" w:cs="Arial"/>
+          <w:color w:val="000000"/>
+          <w:sz w:val="15"/>
+          <w:szCs w:val="15"/>
+          <w:lang w:eastAsia="ru-RU"/>
+        </w:rPr>
+      </w:pPr>
+      <w:r>
+        <w:rPr>
+          <w:rFonts w:ascii="Arial" w:eastAsia="Times New Roman" w:hAnsi="Arial" w:cs="Arial"/>
+          <w:color w:val="000000"/>
+          <w:sz w:val="15"/>
+          <w:szCs w:val="15"/>
+          <w:lang w:eastAsia="ru-RU"/>
+        </w:rPr>
+        <w:t xml:space="preserve">1) </w:t>
+      </w:r>
+      <w:proofErr w:type="spellStart"/>
+      <w:r>
+        <w:rPr>
+          <w:rFonts w:ascii="Arial" w:eastAsia="Times New Roman" w:hAnsi="Arial" w:cs="Arial"/>
+          <w:color w:val="000000"/>
+          <w:sz w:val="15"/>
+          <w:szCs w:val="15"/>
+          <w:lang w:eastAsia="ru-RU"/>
+        </w:rPr>
+        <w:t>alu</w:t>
+      </w:r>
+      <w:proofErr w:type="spellEnd"/>
+      <w:r>
+        <w:rPr>
+          <w:rFonts w:ascii="Arial" w:eastAsia="Times New Roman" w:hAnsi="Arial" w:cs="Arial"/>
+          <w:color w:val="000000"/>
+          <w:sz w:val="15"/>
+          <w:szCs w:val="15"/>
+          <w:lang w:eastAsia="ru-RU"/>
+        </w:rPr>
+        <w:t xml:space="preserve"> - блок выполнение </w:t>
+      </w:r>
+      <w:proofErr w:type="spellStart"/>
+      <w:proofErr w:type="gramStart"/>
+      <w:r>
+        <w:rPr>
+          <w:rFonts w:ascii="Arial" w:eastAsia="Times New Roman" w:hAnsi="Arial" w:cs="Arial"/>
+          <w:color w:val="000000"/>
+          <w:sz w:val="15"/>
+          <w:szCs w:val="15"/>
+          <w:lang w:eastAsia="ru-RU"/>
+        </w:rPr>
+        <w:t>арифметико</w:t>
+      </w:r>
+      <w:proofErr w:type="spellEnd"/>
+      <w:r>
+        <w:rPr>
+          <w:rFonts w:ascii="Arial" w:eastAsia="Times New Roman" w:hAnsi="Arial" w:cs="Arial"/>
+          <w:color w:val="000000"/>
+          <w:sz w:val="15"/>
+          <w:szCs w:val="15"/>
+          <w:lang w:eastAsia="ru-RU"/>
+        </w:rPr>
+        <w:t xml:space="preserve"> логических</w:t>
+      </w:r>
+      <w:proofErr w:type="gramEnd"/>
+      <w:r>
+        <w:rPr>
+          <w:rFonts w:ascii="Arial" w:eastAsia="Times New Roman" w:hAnsi="Arial" w:cs="Arial"/>
+          <w:color w:val="000000"/>
+          <w:sz w:val="15"/>
+          <w:szCs w:val="15"/>
+          <w:lang w:eastAsia="ru-RU"/>
+        </w:rPr>
+        <w:t xml:space="preserve"> операций</w:t>
+      </w:r>
+    </w:p>
+    <w:p>
+      <w:pPr>
+        <w:rPr>
+          <w:rFonts w:ascii="Arial" w:eastAsia="Times New Roman" w:hAnsi="Arial" w:cs="Arial"/>
+          <w:color w:val="000000"/>
+          <w:sz w:val="15"/>
+          <w:szCs w:val="15"/>
+          <w:lang w:eastAsia="ru-RU"/>
+        </w:rPr>
+      </w:pPr>
+      <w:r>
+        <w:rPr>
+          <w:rFonts w:ascii="Arial" w:eastAsia="Times New Roman" w:hAnsi="Arial" w:cs="Arial"/>
+          <w:color w:val="000000"/>
+          <w:sz w:val="15"/>
+          <w:szCs w:val="15"/>
+          <w:lang w:eastAsia="ru-RU"/>
+        </w:rPr>
+        <w:t xml:space="preserve">2) </w:t>
+      </w:r>
+      <w:proofErr w:type="spellStart"/>
+      <w:r>
+        <w:rPr>
+          <w:rFonts w:ascii="Arial" w:eastAsia="Times New Roman" w:hAnsi="Arial" w:cs="Arial"/>
+          <w:color w:val="000000"/>
+          <w:sz w:val="15"/>
+          <w:szCs w:val="15"/>
+          <w:lang w:eastAsia="ru-RU"/>
+        </w:rPr>
+        <w:t>reg_file</w:t>
+      </w:r>
+      <w:proofErr w:type="spellEnd"/>
+      <w:r>
+        <w:rPr>
+          <w:rFonts w:ascii="Arial" w:eastAsia="Times New Roman" w:hAnsi="Arial" w:cs="Arial"/>
+          <w:color w:val="000000"/>
+          <w:sz w:val="15"/>
+          <w:szCs w:val="15"/>
+          <w:lang w:eastAsia="ru-RU"/>
+        </w:rPr>
+        <w:t xml:space="preserve"> -  модель регистрового файла</w:t>
+      </w:r>
+    </w:p>
+    <w:p>
+      <w:pPr>
+        <w:rPr>
+          <w:rFonts w:ascii="Arial" w:eastAsia="Times New Roman" w:hAnsi="Arial" w:cs="Arial"/>
+          <w:color w:val="000000"/>
+          <w:sz w:val="15"/>
+          <w:szCs w:val="15"/>
+          <w:lang w:eastAsia="ru-RU"/>
+        </w:rPr>
+      </w:pPr>
+      <w:r>
+        <w:rPr>
+          <w:rFonts w:ascii="Arial" w:eastAsia="Times New Roman" w:hAnsi="Arial" w:cs="Arial"/>
+          <w:color w:val="000000"/>
+          <w:sz w:val="15"/>
+          <w:szCs w:val="15"/>
+          <w:lang w:eastAsia="ru-RU"/>
+        </w:rPr>
+        <w:t xml:space="preserve">3) </w:t>
+      </w:r>
+      <w:proofErr w:type="spellStart"/>
+      <w:r>
+        <w:rPr>
+          <w:rFonts w:ascii="Arial" w:eastAsia="Times New Roman" w:hAnsi="Arial" w:cs="Arial"/>
+          <w:color w:val="000000"/>
+          <w:sz w:val="15"/>
+          <w:szCs w:val="15"/>
+          <w:lang w:eastAsia="ru-RU"/>
+        </w:rPr>
+        <w:t>hazard_ctrl</w:t>
+      </w:r>
+      <w:proofErr w:type="spellEnd"/>
+      <w:r>
+        <w:rPr>
+          <w:rFonts w:ascii="Arial" w:eastAsia="Times New Roman" w:hAnsi="Arial" w:cs="Arial"/>
+          <w:color w:val="000000"/>
+          <w:sz w:val="15"/>
+          <w:szCs w:val="15"/>
+          <w:lang w:eastAsia="ru-RU"/>
+        </w:rPr>
+        <w:t xml:space="preserve"> - блок управления конфликтами</w:t>
+      </w:r>
+    </w:p>
+    <w:p>
+      <w:pPr>
+        <w:rPr>
+          <w:rFonts w:ascii="Arial" w:eastAsia="Times New Roman" w:hAnsi="Arial" w:cs="Arial"/>
+          <w:color w:val="000000"/>
+          <w:sz w:val="15"/>
+          <w:szCs w:val="15"/>
+          <w:lang w:eastAsia="ru-RU"/>
+        </w:rPr>
+      </w:pPr>
+      <w:r>
+        <w:rPr>
+          <w:rFonts w:ascii="Arial" w:eastAsia="Times New Roman" w:hAnsi="Arial" w:cs="Arial"/>
+          <w:color w:val="000000"/>
+          <w:sz w:val="15"/>
+          <w:szCs w:val="15"/>
+          <w:lang w:eastAsia="ru-RU"/>
+        </w:rPr>
+        <w:t xml:space="preserve">5) </w:t>
+      </w:r>
+      <w:proofErr w:type="spellStart"/>
+      <w:r>
+        <w:rPr>
+          <w:rFonts w:ascii="Arial" w:eastAsia="Times New Roman" w:hAnsi="Arial" w:cs="Arial"/>
+          <w:color w:val="000000"/>
+          <w:sz w:val="15"/>
+          <w:szCs w:val="15"/>
+          <w:lang w:eastAsia="ru-RU"/>
+        </w:rPr>
+        <w:t>if_s</w:t>
+      </w:r>
+      <w:proofErr w:type="spellEnd"/>
+      <w:r>
+        <w:rPr>
+          <w:rFonts w:ascii="Arial" w:eastAsia="Times New Roman" w:hAnsi="Arial" w:cs="Arial"/>
+          <w:color w:val="000000"/>
+          <w:sz w:val="15"/>
+          <w:szCs w:val="15"/>
+          <w:lang w:eastAsia="ru-RU"/>
+        </w:rPr>
+        <w:t xml:space="preserve"> -  стадия подкачки инструкций</w:t>
+      </w:r>
+    </w:p>
+    <w:p>
+      <w:pPr>
+        <w:rPr>
+          <w:rFonts w:ascii="Arial" w:eastAsia="Times New Roman" w:hAnsi="Arial" w:cs="Arial"/>
+          <w:color w:val="000000"/>
+          <w:sz w:val="15"/>
+          <w:szCs w:val="15"/>
+          <w:lang w:eastAsia="ru-RU"/>
+        </w:rPr>
+      </w:pPr>
+      <w:r>
+        <w:rPr>
+          <w:rFonts w:ascii="Arial" w:eastAsia="Times New Roman" w:hAnsi="Arial" w:cs="Arial"/>
+          <w:color w:val="000000"/>
+          <w:sz w:val="15"/>
+          <w:szCs w:val="15"/>
+          <w:lang w:eastAsia="ru-RU"/>
+        </w:rPr>
+        <w:t xml:space="preserve">4) </w:t>
+      </w:r>
+      <w:proofErr w:type="spellStart"/>
+      <w:r>
+        <w:rPr>
+          <w:rFonts w:ascii="Arial" w:eastAsia="Times New Roman" w:hAnsi="Arial" w:cs="Arial"/>
+          <w:color w:val="000000"/>
+          <w:sz w:val="15"/>
+          <w:szCs w:val="15"/>
+          <w:lang w:eastAsia="ru-RU"/>
+        </w:rPr>
+        <w:t>dec_s</w:t>
+      </w:r>
+      <w:proofErr w:type="spellEnd"/>
+      <w:r>
+        <w:rPr>
+          <w:rFonts w:ascii="Arial" w:eastAsia="Times New Roman" w:hAnsi="Arial" w:cs="Arial"/>
+          <w:color w:val="000000"/>
+          <w:sz w:val="15"/>
+          <w:szCs w:val="15"/>
+          <w:lang w:eastAsia="ru-RU"/>
+        </w:rPr>
+        <w:t xml:space="preserve"> - стадия декодирования, содержит логику и выходной конвейерный регистр</w:t>
+      </w:r>
+    </w:p>
+    <w:p>
+      <w:pPr>
+        <w:rPr>
+          <w:rFonts w:ascii="Arial" w:eastAsia="Times New Roman" w:hAnsi="Arial" w:cs="Arial"/>
+          <w:color w:val="000000"/>
+          <w:sz w:val="15"/>
+          <w:szCs w:val="15"/>
+          <w:lang w:eastAsia="ru-RU"/>
+        </w:rPr>
+      </w:pPr>
+      <w:r>
+        <w:rPr>
+          <w:rFonts w:ascii="Arial" w:eastAsia="Times New Roman" w:hAnsi="Arial" w:cs="Arial"/>
+          <w:color w:val="000000"/>
+          <w:sz w:val="15"/>
+          <w:szCs w:val="15"/>
+          <w:lang w:eastAsia="ru-RU"/>
+        </w:rPr>
+        <w:t xml:space="preserve">5) </w:t>
+      </w:r>
+      <w:proofErr w:type="spellStart"/>
+      <w:r>
+        <w:rPr>
+          <w:rFonts w:ascii="Arial" w:eastAsia="Times New Roman" w:hAnsi="Arial" w:cs="Arial"/>
+          <w:color w:val="000000"/>
+          <w:sz w:val="15"/>
+          <w:szCs w:val="15"/>
+          <w:lang w:eastAsia="ru-RU"/>
+        </w:rPr>
+        <w:t>exe_s</w:t>
+      </w:r>
+      <w:proofErr w:type="spellEnd"/>
+      <w:r>
+        <w:rPr>
+          <w:rFonts w:ascii="Arial" w:eastAsia="Times New Roman" w:hAnsi="Arial" w:cs="Arial"/>
+          <w:color w:val="000000"/>
+          <w:sz w:val="15"/>
+          <w:szCs w:val="15"/>
+          <w:lang w:eastAsia="ru-RU"/>
+        </w:rPr>
+        <w:t xml:space="preserve"> - стадия исполнения</w:t>
+      </w:r>
+    </w:p>
+    <w:p>
+      <w:pPr>
+        <w:rPr>
+          <w:rFonts w:ascii="Arial" w:eastAsia="Times New Roman" w:hAnsi="Arial" w:cs="Arial"/>
+          <w:color w:val="000000"/>
+          <w:sz w:val="15"/>
+          <w:szCs w:val="15"/>
+          <w:lang w:eastAsia="ru-RU"/>
+        </w:rPr>
+      </w:pPr>
+      <w:r>
+        <w:rPr>
+          <w:rFonts w:ascii="Arial" w:eastAsia="Times New Roman" w:hAnsi="Arial" w:cs="Arial"/>
+          <w:color w:val="000000"/>
+          <w:sz w:val="15"/>
+          <w:szCs w:val="15"/>
+          <w:lang w:eastAsia="ru-RU"/>
+        </w:rPr>
+        <w:t xml:space="preserve">6) </w:t>
+      </w:r>
+      <w:proofErr w:type="spellStart"/>
+      <w:r>
+        <w:rPr>
+          <w:rFonts w:ascii="Arial" w:eastAsia="Times New Roman" w:hAnsi="Arial" w:cs="Arial"/>
+          <w:color w:val="000000"/>
+          <w:sz w:val="15"/>
+          <w:szCs w:val="15"/>
+          <w:lang w:eastAsia="ru-RU"/>
+        </w:rPr>
+        <w:t>mem_s</w:t>
+      </w:r>
+      <w:proofErr w:type="spellEnd"/>
+      <w:r>
+        <w:rPr>
+          <w:rFonts w:ascii="Arial" w:eastAsia="Times New Roman" w:hAnsi="Arial" w:cs="Arial"/>
+          <w:color w:val="000000"/>
+          <w:sz w:val="15"/>
+          <w:szCs w:val="15"/>
+          <w:lang w:eastAsia="ru-RU"/>
+        </w:rPr>
+        <w:t xml:space="preserve"> - стадия доступа к памяти</w:t>
+      </w:r>
+    </w:p>
+    <w:p>
+      <w:pPr>
+        <w:rPr>
+          <w:rFonts w:ascii="Arial" w:eastAsia="Times New Roman" w:hAnsi="Arial" w:cs="Arial"/>
+          <w:color w:val="000000"/>
+          <w:sz w:val="15"/>
+          <w:szCs w:val="15"/>
+          <w:lang w:eastAsia="ru-RU"/>
+        </w:rPr>
+      </w:pPr>
+      <w:r>
+        <w:rPr>
+          <w:rFonts w:ascii="Arial" w:eastAsia="Times New Roman" w:hAnsi="Arial" w:cs="Arial"/>
+          <w:color w:val="000000"/>
+          <w:sz w:val="15"/>
+          <w:szCs w:val="15"/>
+          <w:lang w:eastAsia="ru-RU"/>
+        </w:rPr>
+        <w:t xml:space="preserve">7) </w:t>
+      </w:r>
+      <w:proofErr w:type="spellStart"/>
+      <w:r>
+        <w:rPr>
+          <w:rFonts w:ascii="Arial" w:eastAsia="Times New Roman" w:hAnsi="Arial" w:cs="Arial"/>
+          <w:color w:val="000000"/>
+          <w:sz w:val="15"/>
+          <w:szCs w:val="15"/>
+          <w:lang w:eastAsia="ru-RU"/>
+        </w:rPr>
+        <w:t>wb_s</w:t>
+      </w:r>
+      <w:proofErr w:type="spellEnd"/>
+      <w:r>
+        <w:rPr>
+          <w:rFonts w:ascii="Arial" w:eastAsia="Times New Roman" w:hAnsi="Arial" w:cs="Arial"/>
+          <w:color w:val="000000"/>
+          <w:sz w:val="15"/>
+          <w:szCs w:val="15"/>
+          <w:lang w:eastAsia="ru-RU"/>
+        </w:rPr>
+        <w:t xml:space="preserve"> -  стадия обратной записи</w:t>
+      </w:r>
+    </w:p>
+    <w:p>
+      <w:pPr>
+        <w:rPr>
+          <w:rFonts w:ascii="Arial" w:eastAsia="Times New Roman" w:hAnsi="Arial" w:cs="Arial"/>
+          <w:color w:val="000000"/>
+          <w:sz w:val="15"/>
+          <w:szCs w:val="15"/>
+          <w:lang w:eastAsia="ru-RU"/>
+        </w:rPr>
+      </w:pPr>
+      <w:r>
+        <w:rPr>
+          <w:rFonts w:ascii="Arial" w:eastAsia="Times New Roman" w:hAnsi="Arial" w:cs="Arial"/>
+          <w:color w:val="000000"/>
+          <w:sz w:val="15"/>
+          <w:szCs w:val="15"/>
+          <w:lang w:eastAsia="ru-RU"/>
+        </w:rPr>
+        <w:t xml:space="preserve">8) </w:t>
+      </w:r>
+      <w:proofErr w:type="spellStart"/>
+      <w:r>
+        <w:rPr>
+          <w:rFonts w:ascii="Arial" w:eastAsia="Times New Roman" w:hAnsi="Arial" w:cs="Arial"/>
+          <w:color w:val="000000"/>
+          <w:sz w:val="15"/>
+          <w:szCs w:val="15"/>
+          <w:lang w:eastAsia="ru-RU"/>
+        </w:rPr>
+        <w:t>pipeline</w:t>
+      </w:r>
+      <w:proofErr w:type="spellEnd"/>
+      <w:r>
+        <w:rPr>
+          <w:rFonts w:ascii="Arial" w:eastAsia="Times New Roman" w:hAnsi="Arial" w:cs="Arial"/>
+          <w:color w:val="000000"/>
+          <w:sz w:val="15"/>
+          <w:szCs w:val="15"/>
+          <w:lang w:eastAsia="ru-RU"/>
+        </w:rPr>
+        <w:t xml:space="preserve"> - конвейер ядра</w:t>
+      </w:r>
+    </w:p>
+    <w:p>
+      <w:pPr>
+        <w:rPr>
+          <w:rFonts w:ascii="Arial" w:eastAsia="Times New Roman" w:hAnsi="Arial" w:cs="Arial"/>
+          <w:color w:val="000000"/>
+          <w:sz w:val="15"/>
+          <w:szCs w:val="15"/>
+          <w:lang w:eastAsia="ru-RU"/>
+        </w:rPr>
+      </w:pPr>
+      <w:r>
+        <w:rPr>
+          <w:rFonts w:ascii="Arial" w:eastAsia="Times New Roman" w:hAnsi="Arial" w:cs="Arial"/>
+          <w:color w:val="000000"/>
+          <w:sz w:val="15"/>
+          <w:szCs w:val="15"/>
+          <w:lang w:eastAsia="ru-RU"/>
+        </w:rPr>
+        <w:t xml:space="preserve">9) </w:t>
+      </w:r>
+      <w:proofErr w:type="spellStart"/>
+      <w:r>
+        <w:rPr>
+          <w:rFonts w:ascii="Arial" w:eastAsia="Times New Roman" w:hAnsi="Arial" w:cs="Arial"/>
+          <w:color w:val="000000"/>
+          <w:sz w:val="15"/>
+          <w:szCs w:val="15"/>
+          <w:lang w:eastAsia="ru-RU"/>
+        </w:rPr>
+        <w:t>core_top</w:t>
+      </w:r>
+      <w:proofErr w:type="spellEnd"/>
+      <w:r>
+        <w:rPr>
+          <w:rFonts w:ascii="Arial" w:eastAsia="Times New Roman" w:hAnsi="Arial" w:cs="Arial"/>
+          <w:color w:val="000000"/>
+          <w:sz w:val="15"/>
+          <w:szCs w:val="15"/>
+          <w:lang w:eastAsia="ru-RU"/>
+        </w:rPr>
+        <w:t xml:space="preserve"> - топ модуль ядра</w:t>
+      </w:r>
+    </w:p>
     <w:p/>
     <w:sectPr>
       <w:pgSz w:w="11906" w:h="16838"/>
@@ -1068,7 +2590,6 @@
   <w:style w:type="character" w:default="1" w:styleId="a0">
     <w:name w:val="Default Paragraph Font"/>
     <w:uiPriority w:val="1"/>
-    <w:semiHidden/>
     <w:unhideWhenUsed/>
   </w:style>
   <w:style w:type="table" w:default="1" w:styleId="a1">

</xml_diff>